<commit_message>
added ss for blackbox exporter
</commit_message>
<xml_diff>
--- a/Copy of SRE Project Template – Observing Cloud Resources.docx
+++ b/Copy of SRE Project Template – Observing Cloud Resources.docx
@@ -249,12 +249,12 @@
                 <wp:inline distB="114300" distT="114300" distL="114300" distR="114300">
                   <wp:extent cx="5667375" cy="3714750"/>
                   <wp:effectExtent b="0" l="0" r="0" t="0"/>
-                  <wp:docPr id="1" name="image8.png"/>
+                  <wp:docPr id="1" name="image7.png"/>
                   <a:graphic>
                     <a:graphicData uri="http://schemas.openxmlformats.org/drawingml/2006/picture">
                       <pic:pic>
                         <pic:nvPicPr>
-                          <pic:cNvPr id="0" name="image8.png"/>
+                          <pic:cNvPr id="0" name="image7.png"/>
                           <pic:cNvPicPr preferRelativeResize="0"/>
                         </pic:nvPicPr>
                         <pic:blipFill>
@@ -466,12 +466,12 @@
                 <wp:inline distB="114300" distT="114300" distL="114300" distR="114300">
                   <wp:extent cx="4829175" cy="1193800"/>
                   <wp:effectExtent b="0" l="0" r="0" t="0"/>
-                  <wp:docPr id="12" name="image7.png"/>
+                  <wp:docPr id="10" name="image11.png"/>
                   <a:graphic>
                     <a:graphicData uri="http://schemas.openxmlformats.org/drawingml/2006/picture">
                       <pic:pic>
                         <pic:nvPicPr>
-                          <pic:cNvPr id="0" name="image7.png"/>
+                          <pic:cNvPr id="0" name="image11.png"/>
                           <pic:cNvPicPr preferRelativeResize="0"/>
                         </pic:nvPicPr>
                         <pic:blipFill>
@@ -574,12 +574,12 @@
                 <wp:inline distB="114300" distT="114300" distL="114300" distR="114300">
                   <wp:extent cx="4829175" cy="1206500"/>
                   <wp:effectExtent b="0" l="0" r="0" t="0"/>
-                  <wp:docPr id="8" name="image5.png"/>
+                  <wp:docPr id="7" name="image2.png"/>
                   <a:graphic>
                     <a:graphicData uri="http://schemas.openxmlformats.org/drawingml/2006/picture">
                       <pic:pic>
                         <pic:nvPicPr>
-                          <pic:cNvPr id="0" name="image5.png"/>
+                          <pic:cNvPr id="0" name="image2.png"/>
                           <pic:cNvPicPr preferRelativeResize="0"/>
                         </pic:nvPicPr>
                         <pic:blipFill>
@@ -682,12 +682,12 @@
                 <wp:inline distB="114300" distT="114300" distL="114300" distR="114300">
                   <wp:extent cx="4829175" cy="1206500"/>
                   <wp:effectExtent b="0" l="0" r="0" t="0"/>
-                  <wp:docPr id="10" name="image9.png"/>
+                  <wp:docPr id="9" name="image8.png"/>
                   <a:graphic>
                     <a:graphicData uri="http://schemas.openxmlformats.org/drawingml/2006/picture">
                       <pic:pic>
                         <pic:nvPicPr>
-                          <pic:cNvPr id="0" name="image9.png"/>
+                          <pic:cNvPr id="0" name="image8.png"/>
                           <pic:cNvPicPr preferRelativeResize="0"/>
                         </pic:nvPicPr>
                         <pic:blipFill>
@@ -1373,12 +1373,12 @@
                 <wp:inline distB="114300" distT="114300" distL="114300" distR="114300">
                   <wp:extent cx="6896100" cy="1727200"/>
                   <wp:effectExtent b="0" l="0" r="0" t="0"/>
-                  <wp:docPr id="9" name="image4.png"/>
+                  <wp:docPr id="13" name="image5.png"/>
                   <a:graphic>
                     <a:graphicData uri="http://schemas.openxmlformats.org/drawingml/2006/picture">
                       <pic:pic>
                         <pic:nvPicPr>
-                          <pic:cNvPr id="0" name="image4.png"/>
+                          <pic:cNvPr id="0" name="image5.png"/>
                           <pic:cNvPicPr preferRelativeResize="0"/>
                         </pic:nvPicPr>
                         <pic:blipFill>
@@ -1506,12 +1506,12 @@
                 <wp:inline distB="114300" distT="114300" distL="114300" distR="114300">
                   <wp:extent cx="2953703" cy="4878240"/>
                   <wp:effectExtent b="0" l="0" r="0" t="0"/>
-                  <wp:docPr id="6" name="image10.png"/>
+                  <wp:docPr id="11" name="image9.png"/>
                   <a:graphic>
                     <a:graphicData uri="http://schemas.openxmlformats.org/drawingml/2006/picture">
                       <pic:pic>
                         <pic:nvPicPr>
-                          <pic:cNvPr id="0" name="image10.png"/>
+                          <pic:cNvPr id="0" name="image9.png"/>
                           <pic:cNvPicPr preferRelativeResize="0"/>
                         </pic:nvPicPr>
                         <pic:blipFill>
@@ -1622,12 +1622,12 @@
                 <wp:inline distB="114300" distT="114300" distL="114300" distR="114300">
                   <wp:extent cx="6896100" cy="5588000"/>
                   <wp:effectExtent b="0" l="0" r="0" t="0"/>
-                  <wp:docPr id="3" name="image11.png"/>
+                  <wp:docPr id="3" name="image10.png"/>
                   <a:graphic>
                     <a:graphicData uri="http://schemas.openxmlformats.org/drawingml/2006/picture">
                       <pic:pic>
                         <pic:nvPicPr>
-                          <pic:cNvPr id="0" name="image11.png"/>
+                          <pic:cNvPr id="0" name="image10.png"/>
                           <pic:cNvPicPr preferRelativeResize="0"/>
                         </pic:nvPicPr>
                         <pic:blipFill>
@@ -1684,12 +1684,12 @@
           <wp:inline distB="114300" distT="114300" distL="114300" distR="114300">
             <wp:extent cx="7040880" cy="5473700"/>
             <wp:effectExtent b="0" l="0" r="0" t="0"/>
-            <wp:docPr id="7" name="image12.png"/>
+            <wp:docPr id="12" name="image13.png"/>
             <a:graphic>
               <a:graphicData uri="http://schemas.openxmlformats.org/drawingml/2006/picture">
                 <pic:pic>
                   <pic:nvPicPr>
-                    <pic:cNvPr id="0" name="image12.png"/>
+                    <pic:cNvPr id="0" name="image13.png"/>
                     <pic:cNvPicPr preferRelativeResize="0"/>
                   </pic:nvPicPr>
                   <pic:blipFill>
@@ -1857,12 +1857,12 @@
                 <wp:inline distB="114300" distT="114300" distL="114300" distR="114300">
                   <wp:extent cx="6896100" cy="2781300"/>
                   <wp:effectExtent b="0" l="0" r="0" t="0"/>
-                  <wp:docPr id="4" name="image2.png"/>
+                  <wp:docPr id="4" name="image3.png"/>
                   <a:graphic>
                     <a:graphicData uri="http://schemas.openxmlformats.org/drawingml/2006/picture">
                       <pic:pic>
                         <pic:nvPicPr>
-                          <pic:cNvPr id="0" name="image2.png"/>
+                          <pic:cNvPr id="0" name="image3.png"/>
                           <pic:cNvPicPr preferRelativeResize="0"/>
                         </pic:nvPicPr>
                         <pic:blipFill>
@@ -2294,12 +2294,12 @@
                 <wp:inline distB="114300" distT="114300" distL="114300" distR="114300">
                   <wp:extent cx="6896100" cy="2349500"/>
                   <wp:effectExtent b="0" l="0" r="0" t="0"/>
-                  <wp:docPr id="11" name="image3.png"/>
+                  <wp:docPr id="14" name="image1.png"/>
                   <a:graphic>
                     <a:graphicData uri="http://schemas.openxmlformats.org/drawingml/2006/picture">
                       <pic:pic>
                         <pic:nvPicPr>
-                          <pic:cNvPr id="0" name="image3.png"/>
+                          <pic:cNvPr id="0" name="image1.png"/>
                           <pic:cNvPicPr preferRelativeResize="0"/>
                         </pic:nvPicPr>
                         <pic:blipFill>
@@ -2510,6 +2510,139 @@
         <w:rPr>
           <w:rtl w:val="0"/>
         </w:rPr>
+        <w:t xml:space="preserve">Other screenshots:</w:t>
+      </w:r>
+    </w:p>
+    <w:p>
+      <w:pPr>
+        <w:rPr/>
+      </w:pPr>
+      <w:r>
+        <w:rPr>
+          <w:rtl w:val="0"/>
+        </w:rPr>
+      </w:r>
+    </w:p>
+    <w:p>
+      <w:pPr>
+        <w:rPr/>
+      </w:pPr>
+      <w:r>
+        <w:rPr>
+          <w:rtl w:val="0"/>
+        </w:rPr>
+        <w:t xml:space="preserve">BlackBox Exporter:</w:t>
+      </w:r>
+    </w:p>
+    <w:p>
+      <w:pPr>
+        <w:rPr/>
+      </w:pPr>
+      <w:r>
+        <w:rPr/>
+        <w:drawing>
+          <wp:inline distB="114300" distT="114300" distL="114300" distR="114300">
+            <wp:extent cx="7040880" cy="4267200"/>
+            <wp:effectExtent b="0" l="0" r="0" t="0"/>
+            <wp:docPr id="5" name="image14.png"/>
+            <a:graphic>
+              <a:graphicData uri="http://schemas.openxmlformats.org/drawingml/2006/picture">
+                <pic:pic>
+                  <pic:nvPicPr>
+                    <pic:cNvPr id="0" name="image14.png"/>
+                    <pic:cNvPicPr preferRelativeResize="0"/>
+                  </pic:nvPicPr>
+                  <pic:blipFill>
+                    <a:blip r:embed="rId17"/>
+                    <a:srcRect b="0" l="0" r="0" t="0"/>
+                    <a:stretch>
+                      <a:fillRect/>
+                    </a:stretch>
+                  </pic:blipFill>
+                  <pic:spPr>
+                    <a:xfrm>
+                      <a:off x="0" y="0"/>
+                      <a:ext cx="7040880" cy="4267200"/>
+                    </a:xfrm>
+                    <a:prstGeom prst="rect"/>
+                    <a:ln/>
+                  </pic:spPr>
+                </pic:pic>
+              </a:graphicData>
+            </a:graphic>
+          </wp:inline>
+        </w:drawing>
+      </w:r>
+      <w:r>
+        <w:rPr>
+          <w:rtl w:val="0"/>
+        </w:rPr>
+      </w:r>
+    </w:p>
+    <w:p>
+      <w:pPr>
+        <w:rPr/>
+      </w:pPr>
+      <w:r>
+        <w:rPr>
+          <w:rtl w:val="0"/>
+        </w:rPr>
+      </w:r>
+    </w:p>
+    <w:p>
+      <w:pPr>
+        <w:rPr/>
+      </w:pPr>
+      <w:r>
+        <w:rPr>
+          <w:rtl w:val="0"/>
+        </w:rPr>
+        <w:t xml:space="preserve">Alert triggered on Dashboard:</w:t>
+      </w:r>
+    </w:p>
+    <w:p>
+      <w:pPr>
+        <w:rPr/>
+      </w:pPr>
+      <w:r>
+        <w:rPr/>
+        <w:drawing>
+          <wp:inline distB="114300" distT="114300" distL="114300" distR="114300">
+            <wp:extent cx="7040880" cy="3746500"/>
+            <wp:effectExtent b="0" l="0" r="0" t="0"/>
+            <wp:docPr id="8" name="image12.png"/>
+            <a:graphic>
+              <a:graphicData uri="http://schemas.openxmlformats.org/drawingml/2006/picture">
+                <pic:pic>
+                  <pic:nvPicPr>
+                    <pic:cNvPr id="0" name="image12.png"/>
+                    <pic:cNvPicPr preferRelativeResize="0"/>
+                  </pic:nvPicPr>
+                  <pic:blipFill>
+                    <a:blip r:embed="rId18"/>
+                    <a:srcRect b="0" l="0" r="0" t="0"/>
+                    <a:stretch>
+                      <a:fillRect/>
+                    </a:stretch>
+                  </pic:blipFill>
+                  <pic:spPr>
+                    <a:xfrm>
+                      <a:off x="0" y="0"/>
+                      <a:ext cx="7040880" cy="3746500"/>
+                    </a:xfrm>
+                    <a:prstGeom prst="rect"/>
+                    <a:ln/>
+                  </pic:spPr>
+                </pic:pic>
+              </a:graphicData>
+            </a:graphic>
+          </wp:inline>
+        </w:drawing>
+      </w:r>
+      <w:r>
+        <w:rPr>
+          <w:rtl w:val="0"/>
+        </w:rPr>
       </w:r>
     </w:p>
     <w:p>
@@ -2527,7 +2660,7 @@
       </w:r>
     </w:p>
     <w:sectPr>
-      <w:footerReference r:id="rId17" w:type="default"/>
+      <w:footerReference r:id="rId19" w:type="default"/>
       <w:pgSz w:h="15840" w:w="12240" w:orient="portrait"/>
       <w:pgMar w:bottom="576" w:top="576" w:left="576" w:right="576" w:header="720" w:footer="0"/>
       <w:pgNumType w:start="1"/>
@@ -2552,12 +2685,12 @@
         <wp:inline distB="114300" distT="114300" distL="114300" distR="114300">
           <wp:extent cx="1547813" cy="609093"/>
           <wp:effectExtent b="0" l="0" r="0" t="0"/>
-          <wp:docPr descr="120-white.png" id="5" name="image1.png"/>
+          <wp:docPr descr="120-white.png" id="6" name="image4.png"/>
           <a:graphic>
             <a:graphicData uri="http://schemas.openxmlformats.org/drawingml/2006/picture">
               <pic:pic>
                 <pic:nvPicPr>
-                  <pic:cNvPr descr="120-white.png" id="0" name="image1.png"/>
+                  <pic:cNvPr descr="120-white.png" id="0" name="image4.png"/>
                   <pic:cNvPicPr preferRelativeResize="0"/>
                 </pic:nvPicPr>
                 <pic:blipFill>

</xml_diff>